<commit_message>
minor changes and fixed typos
</commit_message>
<xml_diff>
--- a/Website_V1/Tkinter_SQLAlchemy/py_schema.docx
+++ b/Website_V1/Tkinter_SQLAlchemy/py_schema.docx
@@ -2327,13 +2327,28 @@
       <w:pPr>
         <w:jc w:val="center"/>
         <w:rPr>
+          <w:i/>
+        </w:rPr>
+      </w:pPr>
+      <w:hyperlink r:id="rId5" w:history="1">
+        <w:r>
+          <w:rPr>
+            <w:rStyle w:val="Collegamentoipertestuale"/>
+            <w:i/>
+          </w:rPr>
+          <w:t>https://github.com/EmaSMach/tkinter-form</w:t>
+        </w:r>
+      </w:hyperlink>
+    </w:p>
+    <w:p>
+      <w:pPr>
+        <w:jc w:val="center"/>
+        <w:rPr>
           <w:sz w:val="72"/>
           <w:szCs w:val="72"/>
         </w:rPr>
       </w:pPr>
-      <w:r>
-        <w:br w:type="page"/>
-      </w:r>
+      <w:bookmarkStart w:id="0" w:name="_GoBack"/>
       <w:r>
         <w:rPr>
           <w:sz w:val="72"/>
@@ -3645,6 +3660,7 @@
         <w:t>PRIDE, MetaboLight, ZENODO</w:t>
       </w:r>
     </w:p>
+    <w:bookmarkEnd w:id="0"/>
     <w:p>
       <w:pPr>
         <w:spacing w:after="0" w:line="240" w:lineRule="auto"/>
@@ -3663,7 +3679,7 @@
           <w:i/>
         </w:rPr>
       </w:pPr>
-      <w:hyperlink r:id="rId5" w:history="1">
+      <w:hyperlink r:id="rId6" w:history="1">
         <w:r>
           <w:rPr>
             <w:rStyle w:val="Collegamentoipertestuale"/>
@@ -4332,8 +4348,6 @@
       <w:pPr>
         <w:spacing w:after="0" w:line="240" w:lineRule="auto"/>
       </w:pPr>
-      <w:bookmarkStart w:id="0" w:name="_GoBack"/>
-      <w:bookmarkEnd w:id="0"/>
     </w:p>
     <w:p>
       <w:pPr>

</xml_diff>